<commit_message>
Revert "added raven.docx file"
This reverts commit 35a55f9fbadef5e58f06e0902590789803ef7544.
</commit_message>
<xml_diff>
--- a/raven.docx
+++ b/raven.docx
@@ -8,19 +8,19 @@
       </w:r>
       <w:r>
         <w:rPr>
-          <w:color w:val="FF0000"/>
+          <w:color w:val="C00000"/>
         </w:rPr>
         <w:t>(This is a change – Ve</w:t>
       </w:r>
       <w:r>
         <w:rPr>
-          <w:color w:val="FF0000"/>
-        </w:rPr>
-        <w:t>rsion for main branch</w:t>
-      </w:r>
-      <w:r>
-        <w:rPr>
-          <w:color w:val="FF0000"/>
+          <w:color w:val="C00000"/>
+        </w:rPr>
+        <w:t>rsion for branch alternate</w:t>
+      </w:r>
+      <w:r>
+        <w:rPr>
+          <w:color w:val="C00000"/>
         </w:rPr>
         <w:t>)</w:t>
       </w:r>
@@ -30,21 +30,21 @@
         <w:t>It will be treated as a binary file by Git.</w:t>
       </w:r>
     </w:p>
-    <w:p/>
-    <w:p>
-      <w:pPr>
-        <w:shd w:val="clear" w:color="auto" w:fill="FFFFFF"/>
-        <w:spacing w:line="270" w:lineRule="atLeast"/>
-        <w:rPr>
-          <w:rFonts w:ascii="Menlo" w:eastAsia="Times New Roman" w:hAnsi="Menlo" w:cs="Menlo"/>
+    <w:p>
+      <w:pPr>
+        <w:shd w:val="clear" w:color="auto" w:fill="F9F9F9"/>
+        <w:rPr>
+          <w:rFonts w:ascii="Calibri" w:eastAsia="Times New Roman" w:hAnsi="Calibri" w:cs="Calibri"/>
           <w:b/>
           <w:bCs/>
-          <w:color w:val="000000"/>
-          <w:sz w:val="18"/>
-          <w:szCs w:val="18"/>
-        </w:rPr>
-      </w:pPr>
-      <w:r>
+          <w:color w:val="202122"/>
+        </w:rPr>
+      </w:pPr>
+    </w:p>
+    <w:p>
+      <w:pPr>
+        <w:shd w:val="clear" w:color="auto" w:fill="FFFFFF"/>
+        <w:spacing w:line="270" w:lineRule="atLeast"/>
         <w:rPr>
           <w:rFonts w:ascii="Menlo" w:eastAsia="Times New Roman" w:hAnsi="Menlo" w:cs="Menlo"/>
           <w:b/>
@@ -53,13 +53,8 @@
           <w:sz w:val="18"/>
           <w:szCs w:val="18"/>
         </w:rPr>
-        <w:t>The Raven</w:t>
-      </w:r>
-    </w:p>
-    <w:p>
-      <w:pPr>
-        <w:shd w:val="clear" w:color="auto" w:fill="FFFFFF"/>
-        <w:spacing w:line="270" w:lineRule="atLeast"/>
+      </w:pPr>
+      <w:r>
         <w:rPr>
           <w:rFonts w:ascii="Menlo" w:eastAsia="Times New Roman" w:hAnsi="Menlo" w:cs="Menlo"/>
           <w:b/>
@@ -68,8 +63,13 @@
           <w:sz w:val="18"/>
           <w:szCs w:val="18"/>
         </w:rPr>
-      </w:pPr>
-      <w:r>
+        <w:t>The Raven</w:t>
+      </w:r>
+    </w:p>
+    <w:p>
+      <w:pPr>
+        <w:shd w:val="clear" w:color="auto" w:fill="FFFFFF"/>
+        <w:spacing w:line="270" w:lineRule="atLeast"/>
         <w:rPr>
           <w:rFonts w:ascii="Menlo" w:eastAsia="Times New Roman" w:hAnsi="Menlo" w:cs="Menlo"/>
           <w:b/>
@@ -78,6 +78,16 @@
           <w:sz w:val="18"/>
           <w:szCs w:val="18"/>
         </w:rPr>
+      </w:pPr>
+      <w:r>
+        <w:rPr>
+          <w:rFonts w:ascii="Menlo" w:eastAsia="Times New Roman" w:hAnsi="Menlo" w:cs="Menlo"/>
+          <w:b/>
+          <w:bCs/>
+          <w:color w:val="000000"/>
+          <w:sz w:val="18"/>
+          <w:szCs w:val="18"/>
+        </w:rPr>
         <w:t>BY EDGAR ALLAN POE</w:t>
       </w:r>
     </w:p>
@@ -2879,6 +2889,7 @@
         <w:t xml:space="preserve">            Shall be lifted—nevermore!</w:t>
       </w:r>
     </w:p>
+    <w:p/>
     <w:sectPr>
       <w:pgSz w:w="12240" w:h="15840"/>
       <w:pgMar w:top="1440" w:right="1440" w:bottom="1440" w:left="1440" w:header="720" w:footer="720" w:gutter="0"/>
@@ -3283,6 +3294,7 @@
   <w:style w:type="paragraph" w:default="1" w:styleId="Normal">
     <w:name w:val="Normal"/>
     <w:qFormat/>
+    <w:rsid w:val="001772C0"/>
   </w:style>
   <w:style w:type="character" w:default="1" w:styleId="DefaultParagraphFont">
     <w:name w:val="Default Paragraph Font"/>
@@ -3337,7 +3349,6 @@
     <w:name w:val="Normal (Web)"/>
     <w:basedOn w:val="Normal"/>
     <w:uiPriority w:val="99"/>
-    <w:semiHidden/>
     <w:unhideWhenUsed/>
     <w:rsid w:val="00094D0B"/>
     <w:pPr>

</xml_diff>